<commit_message>
added all the variables into the data for a question inlcuding system ka and exam data
</commit_message>
<xml_diff>
--- a/src/resources/default-questions-template.docx
+++ b/src/resources/default-questions-template.docx
@@ -83,14 +83,8 @@
         <w:t>}</w:t>
       </w:r>
     </w:p>
-    <w:p/>
-    <w:p>
-      <w:pPr>
-        <w:pStyle w:val="ListParagraph"/>
-        <w:numPr>
-          <w:ilvl w:val="0"/>
-          <w:numId w:val="1"/>
-        </w:numPr>
+    <w:p>
+      <w:pPr>
         <w:rPr>
           <w:sz w:val="28"/>
           <w:szCs w:val="28"/>
@@ -101,135 +95,37 @@
           <w:sz w:val="28"/>
           <w:szCs w:val="28"/>
         </w:rPr>
-        <w:t>{</w:t>
-      </w:r>
-      <w:proofErr w:type="spellStart"/>
+        <w:t>{#</w:t>
+      </w:r>
+      <w:proofErr w:type="gramStart"/>
       <w:r>
         <w:rPr>
           <w:sz w:val="28"/>
           <w:szCs w:val="28"/>
         </w:rPr>
-        <w:t>answer_a</w:t>
-      </w:r>
-      <w:proofErr w:type="spellEnd"/>
+        <w:t>answers}</w:t>
+      </w:r>
       <w:r>
         <w:rPr>
           <w:sz w:val="28"/>
           <w:szCs w:val="28"/>
         </w:rPr>
-        <w:t>}</w:t>
-      </w:r>
-    </w:p>
-    <w:p>
-      <w:pPr>
-        <w:pStyle w:val="ListParagraph"/>
-        <w:numPr>
-          <w:ilvl w:val="0"/>
-          <w:numId w:val="1"/>
-        </w:numPr>
+        <w:t>{</w:t>
+      </w:r>
+      <w:proofErr w:type="gramEnd"/>
+      <w:r>
         <w:rPr>
           <w:sz w:val="28"/>
           <w:szCs w:val="28"/>
         </w:rPr>
-      </w:pPr>
-      <w:r>
-        <w:rPr>
-          <w:sz w:val="28"/>
-          <w:szCs w:val="28"/>
-        </w:rPr>
-        <w:t>{</w:t>
-      </w:r>
-      <w:proofErr w:type="spellStart"/>
-      <w:r>
-        <w:rPr>
-          <w:sz w:val="28"/>
-          <w:szCs w:val="28"/>
-        </w:rPr>
-        <w:t>answer_b</w:t>
-      </w:r>
-      <w:proofErr w:type="spellEnd"/>
-      <w:r>
-        <w:rPr>
-          <w:sz w:val="28"/>
-          <w:szCs w:val="28"/>
-        </w:rPr>
-        <w:t>}</w:t>
-      </w:r>
-    </w:p>
-    <w:p>
-      <w:pPr>
-        <w:pStyle w:val="ListParagraph"/>
-        <w:numPr>
-          <w:ilvl w:val="0"/>
-          <w:numId w:val="1"/>
-        </w:numPr>
-        <w:rPr>
-          <w:sz w:val="28"/>
-          <w:szCs w:val="28"/>
-        </w:rPr>
-      </w:pPr>
-      <w:r>
-        <w:rPr>
-          <w:sz w:val="28"/>
-          <w:szCs w:val="28"/>
-        </w:rPr>
-        <w:t>{</w:t>
-      </w:r>
-      <w:proofErr w:type="spellStart"/>
-      <w:r>
-        <w:rPr>
-          <w:sz w:val="28"/>
-          <w:szCs w:val="28"/>
-        </w:rPr>
-        <w:t>answer_c</w:t>
-      </w:r>
-      <w:proofErr w:type="spellEnd"/>
-      <w:r>
-        <w:rPr>
-          <w:sz w:val="28"/>
-          <w:szCs w:val="28"/>
-        </w:rPr>
-        <w:t>}</w:t>
-      </w:r>
-    </w:p>
-    <w:p>
-      <w:pPr>
-        <w:pStyle w:val="ListParagraph"/>
-        <w:numPr>
-          <w:ilvl w:val="0"/>
-          <w:numId w:val="1"/>
-        </w:numPr>
-        <w:rPr>
-          <w:sz w:val="28"/>
-          <w:szCs w:val="28"/>
-        </w:rPr>
-      </w:pPr>
-      <w:r>
-        <w:rPr>
-          <w:sz w:val="28"/>
-          <w:szCs w:val="28"/>
-        </w:rPr>
-        <w:t>{</w:t>
-      </w:r>
-      <w:proofErr w:type="spellStart"/>
-      <w:r>
-        <w:rPr>
-          <w:sz w:val="28"/>
-          <w:szCs w:val="28"/>
-        </w:rPr>
-        <w:t>answer_d</w:t>
-      </w:r>
-      <w:proofErr w:type="spellEnd"/>
-      <w:r>
-        <w:rPr>
-          <w:sz w:val="28"/>
-          <w:szCs w:val="28"/>
-        </w:rPr>
-        <w:t>}</w:t>
-      </w:r>
-    </w:p>
-    <w:p>
-      <w:pPr>
+        <w:t>letter}. {text}</w:t>
+      </w:r>
+    </w:p>
+    <w:p>
+      <w:pPr>
+        <w:pBdr>
+          <w:bottom w:val="single" w:sz="12" w:space="1" w:color="auto"/>
+        </w:pBdr>
         <w:rPr>
           <w:b/>
           <w:bCs/>
@@ -240,22 +136,30 @@
       </w:pPr>
       <w:r>
         <w:rPr>
+          <w:sz w:val="28"/>
+          <w:szCs w:val="28"/>
+        </w:rPr>
+        <w:t>{/answers}</w:t>
+      </w:r>
+    </w:p>
+    <w:p>
+      <w:pPr>
+        <w:rPr>
+          <w:sz w:val="28"/>
+          <w:szCs w:val="28"/>
+        </w:rPr>
+      </w:pPr>
+      <w:r>
+        <w:rPr>
           <w:b/>
           <w:bCs/>
           <w:sz w:val="28"/>
           <w:szCs w:val="28"/>
           <w:u w:val="single"/>
         </w:rPr>
-        <w:br w:type="page"/>
-      </w:r>
-    </w:p>
-    <w:p>
-      <w:pPr>
-        <w:rPr>
-          <w:sz w:val="28"/>
-          <w:szCs w:val="28"/>
-        </w:rPr>
-      </w:pPr>
+        <w:t>Answer: {</w:t>
+      </w:r>
+      <w:proofErr w:type="spellStart"/>
       <w:r>
         <w:rPr>
           <w:b/>
@@ -264,10 +168,9 @@
           <w:szCs w:val="28"/>
           <w:u w:val="single"/>
         </w:rPr>
-        <w:lastRenderedPageBreak/>
-        <w:t>Answer: {</w:t>
-      </w:r>
-      <w:proofErr w:type="spellStart"/>
+        <w:t>correct_answer</w:t>
+      </w:r>
+      <w:proofErr w:type="spellEnd"/>
       <w:r>
         <w:rPr>
           <w:b/>
@@ -276,179 +179,147 @@
           <w:szCs w:val="28"/>
           <w:u w:val="single"/>
         </w:rPr>
-        <w:t>correct_answer</w:t>
+        <w:t>}</w:t>
+      </w:r>
+    </w:p>
+    <w:p>
+      <w:pPr>
+        <w:rPr>
+          <w:b/>
+          <w:bCs/>
+        </w:rPr>
+      </w:pPr>
+      <w:r>
+        <w:rPr>
+          <w:b/>
+          <w:bCs/>
+        </w:rPr>
+        <w:t>Explanation/Justification:</w:t>
+      </w:r>
+      <w:r>
+        <w:rPr>
+          <w:b/>
+          <w:bCs/>
+        </w:rPr>
+        <w:t xml:space="preserve"> </w:t>
+      </w:r>
+    </w:p>
+    <w:p>
+      <w:r>
+        <w:t>{#</w:t>
+      </w:r>
+      <w:proofErr w:type="gramStart"/>
+      <w:r>
+        <w:t>isExam}</w:t>
+      </w:r>
+      <w:r>
+        <w:rPr>
+          <w:b/>
+          <w:bCs/>
+        </w:rPr>
+        <w:t>KA</w:t>
+      </w:r>
+      <w:proofErr w:type="gramEnd"/>
+      <w:r>
+        <w:rPr>
+          <w:b/>
+          <w:bCs/>
+        </w:rPr>
+        <w:t xml:space="preserve"> Match: </w:t>
+      </w:r>
+      <w:r>
+        <w:t>{</w:t>
+      </w:r>
+      <w:proofErr w:type="spellStart"/>
+      <w:r>
+        <w:t>ka_match_</w:t>
+      </w:r>
+      <w:proofErr w:type="gramStart"/>
+      <w:r>
+        <w:t>justification</w:t>
       </w:r>
       <w:proofErr w:type="spellEnd"/>
       <w:r>
-        <w:rPr>
-          <w:b/>
-          <w:bCs/>
-          <w:sz w:val="28"/>
-          <w:szCs w:val="28"/>
-          <w:u w:val="single"/>
-        </w:rPr>
+        <w:t>}{</w:t>
+      </w:r>
+      <w:proofErr w:type="gramEnd"/>
+      <w:r>
+        <w:t>/</w:t>
+      </w:r>
+      <w:proofErr w:type="spellStart"/>
+      <w:r>
+        <w:t>isExam</w:t>
+      </w:r>
+      <w:proofErr w:type="spellEnd"/>
+      <w:r>
         <w:t>}</w:t>
       </w:r>
     </w:p>
     <w:p>
       <w:r>
-        <w:rPr>
-          <w:b/>
-          <w:bCs/>
-        </w:rPr>
-        <w:t>Explanation/Justification:</w:t>
-      </w:r>
-      <w:r>
-        <w:rPr>
-          <w:b/>
-          <w:bCs/>
-        </w:rPr>
-        <w:t xml:space="preserve"> </w:t>
-      </w:r>
-      <w:r>
         <w:t>{#</w:t>
       </w:r>
+      <w:r>
+        <w:t>is</w:t>
+      </w:r>
+      <w:r>
+        <w:t>SRO}</w:t>
+      </w:r>
+      <w:r>
+        <w:rPr>
+          <w:b/>
+          <w:bCs/>
+        </w:rPr>
+        <w:t xml:space="preserve">SRO Match: </w:t>
+      </w:r>
+      <w:r>
+        <w:t>{</w:t>
+      </w:r>
+      <w:proofErr w:type="spellStart"/>
+      <w:r>
+        <w:t>sro_match_justification</w:t>
+      </w:r>
+      <w:proofErr w:type="spellEnd"/>
+      <w:r>
+        <w:t>}{/</w:t>
+      </w:r>
+      <w:proofErr w:type="spellStart"/>
+      <w:r>
+        <w:t>is</w:t>
+      </w:r>
+      <w:r>
+        <w:t>SRO</w:t>
+      </w:r>
+      <w:proofErr w:type="spellEnd"/>
+      <w:r>
+        <w:t>}</w:t>
+      </w:r>
+    </w:p>
+    <w:p>
+      <w:r>
+        <w:t>{#</w:t>
+      </w:r>
       <w:proofErr w:type="gramStart"/>
       <w:r>
-        <w:t>isExam}{</w:t>
+        <w:t>answers}</w:t>
+      </w:r>
+      <w:r>
+        <w:rPr>
+          <w:b/>
+          <w:bCs/>
+        </w:rPr>
+        <w:t>{</w:t>
       </w:r>
       <w:proofErr w:type="gramEnd"/>
       <w:r>
-        <w:t>ka_match_</w:t>
-      </w:r>
-      <w:proofErr w:type="gramStart"/>
-      <w:r>
-        <w:t>justification}{</w:t>
-      </w:r>
-      <w:proofErr w:type="gramEnd"/>
-      <w:r>
-        <w:t>/isExam}</w:t>
-      </w:r>
-    </w:p>
-    <w:p>
-      <w:pPr>
-        <w:pStyle w:val="ListParagraph"/>
-        <w:numPr>
-          <w:ilvl w:val="0"/>
-          <w:numId w:val="2"/>
-        </w:numPr>
-        <w:rPr>
-          <w:b/>
-          <w:bCs/>
-        </w:rPr>
-      </w:pPr>
-      <w:r>
-        <w:t>{</w:t>
-      </w:r>
-      <w:proofErr w:type="spellStart"/>
-      <w:r>
-        <w:t>a</w:t>
-      </w:r>
-      <w:r>
-        <w:t>nswer_a_justification</w:t>
-      </w:r>
-      <w:proofErr w:type="spellEnd"/>
-      <w:r>
-        <w:t>}</w:t>
-      </w:r>
-    </w:p>
-    <w:p>
-      <w:pPr>
-        <w:pStyle w:val="ListParagraph"/>
-        <w:numPr>
-          <w:ilvl w:val="0"/>
-          <w:numId w:val="2"/>
-        </w:numPr>
-        <w:rPr>
-          <w:b/>
-          <w:bCs/>
-        </w:rPr>
-      </w:pPr>
-      <w:r>
-        <w:t>{</w:t>
-      </w:r>
-      <w:proofErr w:type="spellStart"/>
-      <w:r>
-        <w:t>a</w:t>
-      </w:r>
-      <w:r>
-        <w:t>nswer_</w:t>
-      </w:r>
-      <w:r>
-        <w:t>b</w:t>
-      </w:r>
-      <w:r>
-        <w:t>_justification</w:t>
-      </w:r>
-      <w:proofErr w:type="spellEnd"/>
-      <w:r>
-        <w:t>}</w:t>
-      </w:r>
-    </w:p>
-    <w:p>
-      <w:pPr>
-        <w:pStyle w:val="ListParagraph"/>
-        <w:numPr>
-          <w:ilvl w:val="0"/>
-          <w:numId w:val="2"/>
-        </w:numPr>
-        <w:rPr>
-          <w:b/>
-          <w:bCs/>
-        </w:rPr>
-      </w:pPr>
-      <w:r>
-        <w:t>{</w:t>
-      </w:r>
-      <w:proofErr w:type="spellStart"/>
-      <w:r>
-        <w:t>a</w:t>
-      </w:r>
-      <w:r>
-        <w:t>nswer_</w:t>
-      </w:r>
-      <w:r>
-        <w:t>c</w:t>
-      </w:r>
-      <w:r>
-        <w:t>_justification</w:t>
-      </w:r>
-      <w:proofErr w:type="spellEnd"/>
-      <w:r>
-        <w:t>}</w:t>
-      </w:r>
-    </w:p>
-    <w:p>
-      <w:pPr>
-        <w:pStyle w:val="ListParagraph"/>
-        <w:numPr>
-          <w:ilvl w:val="0"/>
-          <w:numId w:val="2"/>
-        </w:numPr>
-        <w:rPr>
-          <w:b/>
-          <w:bCs/>
-        </w:rPr>
-      </w:pPr>
-      <w:r>
-        <w:t>{</w:t>
-      </w:r>
-      <w:proofErr w:type="spellStart"/>
-      <w:r>
-        <w:t>a</w:t>
-      </w:r>
-      <w:r>
-        <w:t>nswer_</w:t>
-      </w:r>
-      <w:r>
-        <w:t>d</w:t>
-      </w:r>
-      <w:r>
-        <w:t>_justification</w:t>
-      </w:r>
-      <w:proofErr w:type="spellEnd"/>
-      <w:r>
-        <w:t>}</w:t>
+        <w:rPr>
+          <w:b/>
+          <w:bCs/>
+        </w:rPr>
+        <w:t xml:space="preserve">letter}. </w:t>
+      </w:r>
+      <w:r>
+        <w:t>{justification}</w:t>
       </w:r>
     </w:p>
     <w:p>
@@ -457,6 +328,9 @@
           <w:bottom w:val="single" w:sz="12" w:space="1" w:color="auto"/>
         </w:pBdr>
       </w:pPr>
+      <w:r>
+        <w:t>{/answers}</w:t>
+      </w:r>
     </w:p>
     <w:p>
       <w:r>
@@ -500,7 +374,15 @@
         <w:t xml:space="preserve">} </w:t>
       </w:r>
       <w:r>
-        <w:t>Reactor Trip Stabilization Recovery</w:t>
+        <w:t>{</w:t>
+      </w:r>
+      <w:proofErr w:type="spellStart"/>
+      <w:r>
+        <w:t>system_name</w:t>
+      </w:r>
+      <w:proofErr w:type="spellEnd"/>
+      <w:r>
+        <w:t>}</w:t>
       </w:r>
       <w:r>
         <w:tab/>
@@ -528,12 +410,6 @@
       </w:r>
     </w:p>
     <w:p>
-      <w:pPr>
-        <w:rPr>
-          <w:b/>
-          <w:bCs/>
-        </w:rPr>
-      </w:pPr>
       <w:r>
         <w:rPr>
           <w:b/>
@@ -548,14 +424,18 @@
         </w:rPr>
         <w:t>:</w:t>
       </w:r>
-    </w:p>
-    <w:p>
-      <w:pPr>
-        <w:rPr>
-          <w:b/>
-          <w:bCs/>
-        </w:rPr>
-      </w:pPr>
+      <w:r>
+        <w:rPr>
+          <w:b/>
+          <w:bCs/>
+        </w:rPr>
+        <w:t xml:space="preserve"> </w:t>
+      </w:r>
+      <w:r>
+        <w:t>{category}</w:t>
+      </w:r>
+    </w:p>
+    <w:p>
       <w:r>
         <w:rPr>
           <w:b/>
@@ -563,6 +443,24 @@
         </w:rPr>
         <w:t>KA Statement:</w:t>
       </w:r>
+      <w:r>
+        <w:rPr>
+          <w:b/>
+          <w:bCs/>
+        </w:rPr>
+        <w:t xml:space="preserve"> </w:t>
+      </w:r>
+      <w:r>
+        <w:t>{</w:t>
+      </w:r>
+      <w:proofErr w:type="spellStart"/>
+      <w:r>
+        <w:t>ka_statement</w:t>
+      </w:r>
+      <w:proofErr w:type="spellEnd"/>
+      <w:r>
+        <w:t>}</w:t>
+      </w:r>
     </w:p>
     <w:p>
       <w:r>
@@ -580,35 +478,181 @@
         <w:t xml:space="preserve"> </w:t>
       </w:r>
       <w:r>
-        <w:rPr>
-          <w:b/>
-          <w:bCs/>
-        </w:rPr>
+        <w:t>{</w:t>
+      </w:r>
+      <w:proofErr w:type="spellStart"/>
+      <w:r>
+        <w:t>ka_importance</w:t>
+      </w:r>
+      <w:proofErr w:type="spellEnd"/>
+      <w:r>
+        <w:t>}</w:t>
+      </w:r>
+    </w:p>
+    <w:p>
+      <w:r>
+        <w:rPr>
+          <w:b/>
+          <w:bCs/>
+        </w:rPr>
+        <w:t>10 CFR Part 55 Content:</w:t>
+      </w:r>
+      <w:r>
+        <w:rPr>
+          <w:b/>
+          <w:bCs/>
+        </w:rPr>
+        <w:t xml:space="preserve"> </w:t>
+      </w:r>
+      <w:r>
+        <w:t>{</w:t>
+      </w:r>
+      <w:proofErr w:type="spellStart"/>
+      <w:r>
+        <w:t>cfr_</w:t>
+      </w:r>
+      <w:proofErr w:type="gramStart"/>
+      <w:r>
+        <w:t>content</w:t>
+      </w:r>
+      <w:proofErr w:type="spellEnd"/>
+      <w:r>
+        <w:t>}</w:t>
+      </w:r>
+      <w:r>
+        <w:t>{</w:t>
+      </w:r>
+      <w:proofErr w:type="gramEnd"/>
+      <w:r>
+        <w:t>/</w:t>
+      </w:r>
+      <w:proofErr w:type="spellStart"/>
+      <w:r>
+        <w:t>isExam</w:t>
+      </w:r>
+      <w:proofErr w:type="spellEnd"/>
+      <w:r>
+        <w:t>}</w:t>
+      </w:r>
+    </w:p>
+    <w:p>
+      <w:r>
+        <w:rPr>
+          <w:b/>
+          <w:bCs/>
+        </w:rPr>
+        <w:t xml:space="preserve">Exam Level: </w:t>
+      </w:r>
+      <w:r>
+        <w:t>{</w:t>
+      </w:r>
+      <w:proofErr w:type="spellStart"/>
+      <w:r>
+        <w:t>exam_level</w:t>
+      </w:r>
+      <w:proofErr w:type="spellEnd"/>
+      <w:r>
+        <w:t>}</w:t>
+      </w:r>
+      <w:r>
         <w:tab/>
       </w:r>
-    </w:p>
-    <w:p>
-      <w:pPr>
-        <w:rPr>
-          <w:b/>
-          <w:bCs/>
-        </w:rPr>
-      </w:pPr>
-      <w:r>
-        <w:rPr>
-          <w:b/>
-          <w:bCs/>
-        </w:rPr>
-        <w:t>10 CFR Part 55 Content:</w:t>
-      </w:r>
-    </w:p>
-    <w:p>
+      <w:r>
+        <w:rPr>
+          <w:b/>
+          <w:bCs/>
+        </w:rPr>
+        <w:t xml:space="preserve">Cognitive Level: </w:t>
+      </w:r>
+      <w:r>
+        <w:t>{</w:t>
+      </w:r>
+      <w:proofErr w:type="spellStart"/>
+      <w:r>
+        <w:t>cognitive_level</w:t>
+      </w:r>
+      <w:proofErr w:type="spellEnd"/>
+      <w:r>
+        <w:t>}</w:t>
+      </w:r>
+    </w:p>
+    <w:p>
+      <w:r>
+        <w:rPr>
+          <w:b/>
+          <w:bCs/>
+        </w:rPr>
+        <w:t xml:space="preserve">References provided to Candidate: </w:t>
+      </w:r>
+      <w:r>
+        <w:t>{</w:t>
+      </w:r>
+      <w:proofErr w:type="spellStart"/>
+      <w:r>
+        <w:t>references_provided</w:t>
+      </w:r>
+      <w:proofErr w:type="spellEnd"/>
+      <w:r>
+        <w:t>}</w:t>
+      </w:r>
+    </w:p>
+    <w:p>
+      <w:r>
+        <w:rPr>
+          <w:b/>
+          <w:bCs/>
+        </w:rPr>
+        <w:t xml:space="preserve">Technical References: </w:t>
+      </w:r>
+      <w:r>
+        <w:t>{</w:t>
+      </w:r>
+      <w:proofErr w:type="spellStart"/>
+      <w:r>
+        <w:t>technical_references</w:t>
+      </w:r>
+      <w:proofErr w:type="spellEnd"/>
+      <w:r>
+        <w:t>}</w:t>
+      </w:r>
+    </w:p>
+    <w:p>
+      <w:r>
+        <w:rPr>
+          <w:b/>
+          <w:bCs/>
+        </w:rPr>
+        <w:t xml:space="preserve">Objective: </w:t>
+      </w:r>
+      <w:r>
+        <w:t>{objective}</w:t>
+      </w:r>
+    </w:p>
+    <w:p>
+      <w:r>
+        <w:rPr>
+          <w:b/>
+          <w:bCs/>
+        </w:rPr>
+        <w:t xml:space="preserve">Related System Kas: </w:t>
+      </w:r>
+      <w:r>
+        <w:t>{#related_system_</w:t>
+      </w:r>
+      <w:proofErr w:type="gramStart"/>
+      <w:r>
+        <w:t>kas}{.}</w:t>
+      </w:r>
+      <w:proofErr w:type="gramEnd"/>
+      <w:r>
+        <w:t xml:space="preserve"> </w:t>
+      </w:r>
       <w:r>
         <w:t>{/</w:t>
       </w:r>
       <w:proofErr w:type="spellStart"/>
       <w:r>
-        <w:t>isExam</w:t>
+        <w:t>related_system_kas</w:t>
       </w:r>
       <w:proofErr w:type="spellEnd"/>
       <w:r>
@@ -621,147 +665,31 @@
           <w:b/>
           <w:bCs/>
         </w:rPr>
-        <w:t xml:space="preserve">Exam Level: </w:t>
-      </w:r>
-      <w:r>
-        <w:t>{</w:t>
+        <w:t xml:space="preserve">Related Exams: </w:t>
+      </w:r>
+      <w:r>
+        <w:t>{#related_</w:t>
+      </w:r>
+      <w:proofErr w:type="gramStart"/>
+      <w:r>
+        <w:t>exams}#</w:t>
+      </w:r>
+      <w:proofErr w:type="gramEnd"/>
+      <w:r>
+        <w:t>{question_number} - {</w:t>
       </w:r>
       <w:proofErr w:type="spellStart"/>
       <w:r>
-        <w:t>exam_level</w:t>
+        <w:t>exam_name</w:t>
       </w:r>
       <w:proofErr w:type="spellEnd"/>
       <w:r>
         <w:t>}</w:t>
       </w:r>
-      <w:r>
-        <w:tab/>
-      </w:r>
-      <w:r>
-        <w:rPr>
-          <w:b/>
-          <w:bCs/>
-        </w:rPr>
-        <w:t xml:space="preserve">Cognitive Level: </w:t>
-      </w:r>
-      <w:r>
-        <w:t>{</w:t>
-      </w:r>
-      <w:proofErr w:type="spellStart"/>
-      <w:r>
-        <w:t>cognitive_level</w:t>
-      </w:r>
-      <w:proofErr w:type="spellEnd"/>
-      <w:r>
-        <w:t>}</w:t>
-      </w:r>
-    </w:p>
-    <w:p>
-      <w:r>
-        <w:rPr>
-          <w:b/>
-          <w:bCs/>
-        </w:rPr>
-        <w:t xml:space="preserve">References provided to Candidate: </w:t>
-      </w:r>
-      <w:r>
-        <w:t>{</w:t>
-      </w:r>
-      <w:proofErr w:type="spellStart"/>
-      <w:r>
-        <w:t>references_provided</w:t>
-      </w:r>
-      <w:proofErr w:type="spellEnd"/>
-      <w:r>
-        <w:t>}</w:t>
-      </w:r>
-    </w:p>
-    <w:p>
-      <w:r>
-        <w:rPr>
-          <w:b/>
-          <w:bCs/>
-        </w:rPr>
-        <w:t xml:space="preserve">Technical References: </w:t>
-      </w:r>
-      <w:r>
-        <w:t>{</w:t>
-      </w:r>
-      <w:proofErr w:type="spellStart"/>
-      <w:r>
-        <w:t>technical_references</w:t>
-      </w:r>
-      <w:proofErr w:type="spellEnd"/>
-      <w:r>
-        <w:t>}</w:t>
-      </w:r>
-    </w:p>
-    <w:p>
-      <w:r>
-        <w:rPr>
-          <w:b/>
-          <w:bCs/>
-        </w:rPr>
-        <w:t xml:space="preserve">Objective: </w:t>
-      </w:r>
-      <w:r>
-        <w:t>{objective}</w:t>
-      </w:r>
-    </w:p>
-    <w:p>
-      <w:r>
-        <w:rPr>
-          <w:b/>
-          <w:bCs/>
-        </w:rPr>
-        <w:t xml:space="preserve">Related System Kas: </w:t>
-      </w:r>
-      <w:r>
-        <w:t>{#related_system_</w:t>
-      </w:r>
-      <w:proofErr w:type="gramStart"/>
-      <w:r>
-        <w:t>kas}{.}</w:t>
-      </w:r>
-      <w:proofErr w:type="gramEnd"/>
-      <w:r>
-        <w:t>{/related_system_kas}</w:t>
-      </w:r>
-    </w:p>
-    <w:p>
-      <w:r>
-        <w:rPr>
-          <w:b/>
-          <w:bCs/>
-        </w:rPr>
-        <w:t xml:space="preserve">Related Exams: </w:t>
-      </w:r>
-      <w:r>
-        <w:t>{#related_</w:t>
-      </w:r>
-      <w:proofErr w:type="gramStart"/>
-      <w:r>
-        <w:t>exams}#</w:t>
-      </w:r>
-      <w:proofErr w:type="gramEnd"/>
-      <w:r>
-        <w:t>{question_number} - {</w:t>
-      </w:r>
-      <w:proofErr w:type="spellStart"/>
-      <w:r>
-        <w:t>exam_</w:t>
-      </w:r>
-      <w:proofErr w:type="gramStart"/>
-      <w:r>
-        <w:t>name</w:t>
-      </w:r>
-      <w:proofErr w:type="spellEnd"/>
-      <w:r>
-        <w:t>}{</w:t>
-      </w:r>
-      <w:proofErr w:type="gramEnd"/>
-      <w:r>
-        <w:t>/</w:t>
+    </w:p>
+    <w:p>
+      <w:r>
+        <w:t>{/</w:t>
       </w:r>
       <w:proofErr w:type="spellStart"/>
       <w:r>

</xml_diff>